<commit_message>
ganti background img skd belum menikah
</commit_message>
<xml_diff>
--- a/public/SKDBelumMenikah.docx
+++ b/public/SKDBelumMenikah.docx
@@ -416,62 +416,8 @@
         <w:rPr>
           <w:rFonts w:ascii="Tahoma" w:hAnsi="Tahoma" w:cs="Tahoma"/>
           <w:sz w:val="28"/>
-          <w:lang w:val="id-ID"/>
-        </w:rPr>
-        <w:t>470</w:t>
-      </w:r>
-      <w:r>
-        <w:rPr>
-          <w:rFonts w:ascii="Tahoma" w:hAnsi="Tahoma" w:cs="Tahoma"/>
-          <w:szCs w:val="28"/>
-          <w:lang w:val="id-ID"/>
-        </w:rPr>
-        <w:t xml:space="preserve">/  </w:t>
-      </w:r>
-      <w:r>
-        <w:rPr>
-          <w:rFonts w:ascii="Tahoma" w:hAnsi="Tahoma" w:cs="Tahoma"/>
-          <w:szCs w:val="28"/>
-        </w:rPr>
-        <w:t>68</w:t>
-      </w:r>
-      <w:r>
-        <w:rPr>
-          <w:rFonts w:ascii="Tahoma" w:hAnsi="Tahoma" w:cs="Tahoma"/>
-          <w:szCs w:val="28"/>
-          <w:lang w:val="id-ID"/>
-        </w:rPr>
-        <w:t xml:space="preserve">  /</w:t>
-      </w:r>
-      <w:r>
-        <w:rPr>
-          <w:rFonts w:ascii="Tahoma" w:hAnsi="Tahoma" w:cs="Tahoma"/>
-          <w:szCs w:val="28"/>
-        </w:rPr>
-        <w:t>IX</w:t>
-      </w:r>
-      <w:r>
-        <w:rPr>
-          <w:rFonts w:ascii="Tahoma" w:hAnsi="Tahoma" w:cs="Tahoma"/>
-          <w:szCs w:val="28"/>
-          <w:lang w:val="id-ID"/>
-        </w:rPr>
-        <w:t>-202</w:t>
-      </w:r>
-      <w:r>
-        <w:rPr>
-          <w:rFonts w:ascii="Tahoma" w:hAnsi="Tahoma" w:cs="Tahoma"/>
-          <w:szCs w:val="28"/>
-        </w:rPr>
-        <w:t>3</w:t>
-      </w:r>
-      <w:r>
-        <w:rPr>
-          <w:rFonts w:ascii="Tahoma" w:hAnsi="Tahoma" w:cs="Tahoma"/>
-          <w:szCs w:val="28"/>
-          <w:lang w:val="id-ID"/>
-        </w:rPr>
-        <w:t>/Ds.</w:t>
+        </w:rPr>
+        <w:t>${no_surat}</w:t>
       </w:r>
     </w:p>
     <w:p>
@@ -1629,20 +1575,7 @@
               <w:rPr>
                 <w:rFonts w:ascii="Tahoma" w:hAnsi="Tahoma" w:cs="Tahoma"/>
               </w:rPr>
-              <w:t>01 September</w:t>
-            </w:r>
-            <w:r>
-              <w:rPr>
-                <w:rFonts w:ascii="Tahoma" w:hAnsi="Tahoma" w:cs="Tahoma"/>
-                <w:lang w:val="id-ID"/>
-              </w:rPr>
-              <w:t xml:space="preserve"> 202</w:t>
-            </w:r>
-            <w:r>
-              <w:rPr>
-                <w:rFonts w:ascii="Tahoma" w:hAnsi="Tahoma" w:cs="Tahoma"/>
-              </w:rPr>
-              <w:t>3</w:t>
+              <w:t>${created_at}</w:t>
             </w:r>
           </w:p>
         </w:tc>

</xml_diff>